<commit_message>
Add heading to design rationale
</commit_message>
<xml_diff>
--- a/design-docs/Saauren - Assignment 3 Design Rationale.docx
+++ b/design-docs/Saauren - Assignment 3 Design Rationale.docx
@@ -15,19 +15,54 @@
           <w:b/>
           <w:bCs/>
         </w:rPr>
-        <w:t>SAAUREN</w:t>
+        <w:t>SAAUREN M – ASSIGNMENT 3 DESIGN RATIONALE</w:t>
+      </w:r>
+    </w:p>
+    <w:p>
+      <w:r>
+        <w:rPr>
+          <w:b/>
+          <w:bCs/>
+        </w:rPr>
+        <w:t>M</w:t>
       </w:r>
       <w:r>
         <w:rPr>
           <w:b/>
           <w:bCs/>
         </w:rPr>
-        <w:t xml:space="preserve"> M – ASSIGNMENT 3 DESIGN RATIONALE</w:t>
+        <w:t>ambo</w:t>
+      </w:r>
+      <w:r>
+        <w:t xml:space="preserve"> </w:t>
+      </w:r>
+      <w:r>
+        <w:rPr>
+          <w:b/>
+          <w:bCs/>
+        </w:rPr>
+        <w:t>Marie</w:t>
       </w:r>
     </w:p>
+    <w:p/>
     <w:p>
       <w:bookmarkStart w:id="0" w:name="_GoBack"/>
       <w:bookmarkEnd w:id="0"/>
+    </w:p>
+    <w:p>
+      <w:pPr>
+        <w:rPr>
+          <w:b/>
+          <w:bCs/>
+        </w:rPr>
+      </w:pPr>
+      <w:r>
+        <w:rPr>
+          <w:b/>
+          <w:bCs/>
+        </w:rPr>
+        <w:t>Ending the game</w:t>
+      </w:r>
     </w:p>
     <w:sectPr>
       <w:pgSz w:w="11906" w:h="16838"/>
@@ -162,6 +197,7 @@
     <w:lsdException w:name="HTML Sample" w:semiHidden="1" w:unhideWhenUsed="1"/>
     <w:lsdException w:name="HTML Typewriter" w:semiHidden="1" w:unhideWhenUsed="1"/>
     <w:lsdException w:name="HTML Variable" w:semiHidden="1" w:unhideWhenUsed="1"/>
+    <w:lsdException w:name="Normal Table" w:semiHidden="1" w:unhideWhenUsed="1"/>
     <w:lsdException w:name="annotation subject" w:semiHidden="1" w:unhideWhenUsed="1"/>
     <w:lsdException w:name="No List" w:semiHidden="1" w:unhideWhenUsed="1"/>
     <w:lsdException w:name="Outline List 1" w:semiHidden="1" w:unhideWhenUsed="1"/>
@@ -207,9 +243,11 @@
     <w:lsdException w:name="Table Subtle 1" w:semiHidden="1" w:unhideWhenUsed="1"/>
     <w:lsdException w:name="Table Subtle 2" w:semiHidden="1" w:unhideWhenUsed="1"/>
     <w:lsdException w:name="Table Web 1" w:semiHidden="1" w:unhideWhenUsed="1"/>
+    <w:lsdException w:name="Table Web 2" w:semiHidden="1" w:unhideWhenUsed="1"/>
     <w:lsdException w:name="Table Web 3" w:semiHidden="1" w:unhideWhenUsed="1"/>
     <w:lsdException w:name="Balloon Text" w:semiHidden="1" w:unhideWhenUsed="1"/>
     <w:lsdException w:name="Table Grid" w:uiPriority="39"/>
+    <w:lsdException w:name="Table Theme" w:semiHidden="1" w:unhideWhenUsed="1"/>
     <w:lsdException w:name="Placeholder Text" w:semiHidden="1"/>
     <w:lsdException w:name="No Spacing" w:uiPriority="1" w:qFormat="1"/>
     <w:lsdException w:name="Light Shading" w:uiPriority="60"/>
@@ -902,18 +940,18 @@
 </file>
 
 <file path=customXml/item2.xml><?xml version="1.0" encoding="utf-8"?>
+<p:properties xmlns:p="http://schemas.microsoft.com/office/2006/metadata/properties" xmlns:xsi="http://www.w3.org/2001/XMLSchema-instance" xmlns:pc="http://schemas.microsoft.com/office/infopath/2007/PartnerControls">
+  <documentManagement/>
+</p:properties>
+</file>
+
+<file path=customXml/item3.xml><?xml version="1.0" encoding="utf-8"?>
 <?mso-contentType ?>
 <FormTemplates xmlns="http://schemas.microsoft.com/sharepoint/v3/contenttype/forms">
   <Display>DocumentLibraryForm</Display>
   <Edit>DocumentLibraryForm</Edit>
   <New>DocumentLibraryForm</New>
 </FormTemplates>
-</file>
-
-<file path=customXml/item3.xml><?xml version="1.0" encoding="utf-8"?>
-<p:properties xmlns:p="http://schemas.microsoft.com/office/2006/metadata/properties" xmlns:xsi="http://www.w3.org/2001/XMLSchema-instance" xmlns:pc="http://schemas.microsoft.com/office/infopath/2007/PartnerControls">
-  <documentManagement/>
-</p:properties>
 </file>
 
 <file path=customXml/itemProps1.xml><?xml version="1.0" encoding="utf-8"?>
@@ -935,18 +973,18 @@
 </file>
 
 <file path=customXml/itemProps2.xml><?xml version="1.0" encoding="utf-8"?>
-<ds:datastoreItem xmlns:ds="http://schemas.openxmlformats.org/officeDocument/2006/customXml" ds:itemID="{630B33A3-03E2-41C6-A7B8-4E0B8DC82BAA}">
-  <ds:schemaRefs>
-    <ds:schemaRef ds:uri="http://schemas.microsoft.com/sharepoint/v3/contenttype/forms"/>
-  </ds:schemaRefs>
-</ds:datastoreItem>
-</file>
-
-<file path=customXml/itemProps3.xml><?xml version="1.0" encoding="utf-8"?>
 <ds:datastoreItem xmlns:ds="http://schemas.openxmlformats.org/officeDocument/2006/customXml" ds:itemID="{DC365577-9E3C-4487-B047-765E6DE2BD1D}">
   <ds:schemaRefs>
     <ds:schemaRef ds:uri="http://schemas.microsoft.com/office/2006/metadata/properties"/>
     <ds:schemaRef ds:uri="http://schemas.microsoft.com/office/infopath/2007/PartnerControls"/>
   </ds:schemaRefs>
 </ds:datastoreItem>
+</file>
+
+<file path=customXml/itemProps3.xml><?xml version="1.0" encoding="utf-8"?>
+<ds:datastoreItem xmlns:ds="http://schemas.openxmlformats.org/officeDocument/2006/customXml" ds:itemID="{630B33A3-03E2-41C6-A7B8-4E0B8DC82BAA}">
+  <ds:schemaRefs>
+    <ds:schemaRef ds:uri="http://schemas.microsoft.com/sharepoint/v3/contenttype/forms"/>
+  </ds:schemaRefs>
+</ds:datastoreItem>
 </file>
</xml_diff>

<commit_message>
Completed half of MamboMarie design rationale
</commit_message>
<xml_diff>
--- a/design-docs/Saauren - Assignment 3 Design Rationale.docx
+++ b/design-docs/Saauren - Assignment 3 Design Rationale.docx
@@ -44,11 +44,100 @@
         <w:t>Marie</w:t>
       </w:r>
     </w:p>
-    <w:p/>
+    <w:p>
+      <w:r>
+        <w:t xml:space="preserve"> The Mambo Marie feature was implemented in</w:t>
+      </w:r>
+      <w:r>
+        <w:t xml:space="preserve">to the game. To represent a </w:t>
+      </w:r>
+      <w:proofErr w:type="spellStart"/>
+      <w:r>
+        <w:t>MamboMarie</w:t>
+      </w:r>
+      <w:proofErr w:type="spellEnd"/>
+      <w:r>
+        <w:t xml:space="preserve"> object, a class named “</w:t>
+      </w:r>
+      <w:proofErr w:type="spellStart"/>
+      <w:r>
+        <w:t>MamboMarie</w:t>
+      </w:r>
+      <w:proofErr w:type="spellEnd"/>
+      <w:r>
+        <w:t>” was created. This class extends from the “</w:t>
+      </w:r>
+      <w:proofErr w:type="spellStart"/>
+      <w:r>
+        <w:t>ZombieActor</w:t>
+      </w:r>
+      <w:proofErr w:type="spellEnd"/>
+      <w:r>
+        <w:t xml:space="preserve">” class. By doing this, we can easily access and use critical methods that are already defined for us in the </w:t>
+      </w:r>
+      <w:proofErr w:type="spellStart"/>
+      <w:r>
+        <w:t>ZombieActor</w:t>
+      </w:r>
+      <w:proofErr w:type="spellEnd"/>
+      <w:r>
+        <w:t xml:space="preserve"> class, and therefore also the Actor class. An alternative to this design decision may be to have the </w:t>
+      </w:r>
+      <w:proofErr w:type="spellStart"/>
+      <w:r>
+        <w:t>MamboMarie</w:t>
+      </w:r>
+      <w:proofErr w:type="spellEnd"/>
+      <w:r>
+        <w:t xml:space="preserve"> class inherit Zombie rather than </w:t>
+      </w:r>
+      <w:proofErr w:type="spellStart"/>
+      <w:r>
+        <w:t>ZombieActor</w:t>
+      </w:r>
+      <w:proofErr w:type="spellEnd"/>
+      <w:r>
+        <w:t>.</w:t>
+      </w:r>
+    </w:p>
+    <w:p>
+      <w:r>
+        <w:t xml:space="preserve">This was not done as the Zombie class does not have a constructor (by default or from previous assignments) where we can choose the display character, </w:t>
+      </w:r>
+      <w:proofErr w:type="spellStart"/>
+      <w:r>
+        <w:t>hitpoints</w:t>
+      </w:r>
+      <w:proofErr w:type="spellEnd"/>
+      <w:r>
+        <w:t xml:space="preserve"> and other attributes</w:t>
+      </w:r>
+      <w:r>
+        <w:t xml:space="preserve">. We could overload the constructor in Zombie which will let us do this, however I decided that the Zombie class did not have any methods that would be useful to </w:t>
+      </w:r>
+      <w:proofErr w:type="spellStart"/>
+      <w:r>
+        <w:t>MamboMarie</w:t>
+      </w:r>
+      <w:proofErr w:type="spellEnd"/>
+      <w:r>
+        <w:t xml:space="preserve"> and </w:t>
+      </w:r>
+      <w:proofErr w:type="spellStart"/>
+      <w:r>
+        <w:t>ZombieActor</w:t>
+      </w:r>
+      <w:proofErr w:type="spellEnd"/>
+      <w:r>
+        <w:t xml:space="preserve"> already had this sort of constructor defined.</w:t>
+      </w:r>
+    </w:p>
     <w:p>
       <w:bookmarkStart w:id="0" w:name="_GoBack"/>
       <w:bookmarkEnd w:id="0"/>
     </w:p>
+    <w:p/>
+    <w:p/>
     <w:p>
       <w:pPr>
         <w:rPr>

</xml_diff>

<commit_message>
Complete explanation for Marie Spawning
</commit_message>
<xml_diff>
--- a/design-docs/Saauren - Assignment 3 Design Rationale.docx
+++ b/design-docs/Saauren - Assignment 3 Design Rationale.docx
@@ -133,10 +133,142 @@
       </w:r>
     </w:p>
     <w:p>
+      <w:pPr>
+        <w:tabs>
+          <w:tab w:val="left" w:pos="6824"/>
+        </w:tabs>
+      </w:pPr>
+      <w:r>
+        <w:t xml:space="preserve">The class </w:t>
+      </w:r>
+      <w:proofErr w:type="spellStart"/>
+      <w:r>
+        <w:t>MamboMarie</w:t>
+      </w:r>
+      <w:proofErr w:type="spellEnd"/>
+      <w:r>
+        <w:t xml:space="preserve">, like other classes such as Zombie and Farmer uses an array to hold a set of behaviours. These behaviours are </w:t>
+      </w:r>
+      <w:proofErr w:type="spellStart"/>
+      <w:r>
+        <w:t>MarieSpawnBehaviour</w:t>
+      </w:r>
+      <w:proofErr w:type="spellEnd"/>
+      <w:r>
+        <w:t xml:space="preserve">, </w:t>
+      </w:r>
+      <w:proofErr w:type="spellStart"/>
+      <w:r>
+        <w:t>ChantBehaviour</w:t>
+      </w:r>
+      <w:proofErr w:type="spellEnd"/>
+      <w:r>
+        <w:t xml:space="preserve">, and </w:t>
+      </w:r>
+      <w:proofErr w:type="spellStart"/>
+      <w:r>
+        <w:t>WanderBehaviour</w:t>
+      </w:r>
+      <w:proofErr w:type="spellEnd"/>
+      <w:r>
+        <w:t>.</w:t>
+      </w:r>
+    </w:p>
+    <w:p>
+      <w:r>
+        <w:t xml:space="preserve">In order to implement </w:t>
+      </w:r>
+      <w:proofErr w:type="spellStart"/>
+      <w:r>
+        <w:t>MamboMarie</w:t>
+      </w:r>
+      <w:proofErr w:type="spellEnd"/>
+      <w:r>
+        <w:t xml:space="preserve"> appearing 5 percent of the time</w:t>
+      </w:r>
+      <w:r>
+        <w:t xml:space="preserve">, the behaviour </w:t>
+      </w:r>
+      <w:proofErr w:type="spellStart"/>
+      <w:r>
+        <w:t>MarieSpawnBehaviour</w:t>
+      </w:r>
+      <w:proofErr w:type="spellEnd"/>
+      <w:r>
+        <w:t xml:space="preserve"> is created. This class implements the Behaviour interface. By implementing an interface, we can easily attain methods that we will need in order to develop this behaviour such as the </w:t>
+      </w:r>
+      <w:proofErr w:type="spellStart"/>
+      <w:r>
+        <w:t>getAction</w:t>
+      </w:r>
+      <w:proofErr w:type="spellEnd"/>
+      <w:r>
+        <w:t xml:space="preserve">() method. This is good practice as this interface requires that all methods that implement it are required to have it’s methods, so we can uphold  consistency amongst all </w:t>
+      </w:r>
+      <w:r>
+        <w:t>B</w:t>
+      </w:r>
+      <w:r>
+        <w:t>ehaviours.</w:t>
+      </w:r>
+    </w:p>
+    <w:p>
+      <w:r>
+        <w:t xml:space="preserve">The </w:t>
+      </w:r>
+      <w:proofErr w:type="spellStart"/>
+      <w:r>
+        <w:t>MarieSpawnBehaviour</w:t>
+      </w:r>
+      <w:proofErr w:type="spellEnd"/>
+      <w:r>
+        <w:t xml:space="preserve"> class implements the </w:t>
+      </w:r>
+      <w:proofErr w:type="spellStart"/>
+      <w:r>
+        <w:t>getAction</w:t>
+      </w:r>
+      <w:proofErr w:type="spellEnd"/>
+      <w:r>
+        <w:t xml:space="preserve"> method which returns a </w:t>
+      </w:r>
+      <w:proofErr w:type="spellStart"/>
+      <w:r>
+        <w:t>MarieSpawnAction</w:t>
+      </w:r>
+      <w:proofErr w:type="spellEnd"/>
+      <w:r>
+        <w:t xml:space="preserve">, or null if it is not. A helper class to determine a random edge location </w:t>
+      </w:r>
+      <w:proofErr w:type="spellStart"/>
+      <w:r>
+        <w:t>getRandEdgeLocation</w:t>
+      </w:r>
+      <w:proofErr w:type="spellEnd"/>
+      <w:r>
+        <w:t xml:space="preserve"> is utilized which determines and returns a random Location on the top edge of the map. This method is called in the </w:t>
+      </w:r>
+      <w:proofErr w:type="spellStart"/>
+      <w:r>
+        <w:t>getAction</w:t>
+      </w:r>
+      <w:proofErr w:type="spellEnd"/>
+      <w:r>
+        <w:t xml:space="preserve"> action method. An alternative for this would be to determine the random location inside of </w:t>
+      </w:r>
+      <w:proofErr w:type="spellStart"/>
+      <w:r>
+        <w:t>getAction</w:t>
+      </w:r>
+      <w:proofErr w:type="spellEnd"/>
+      <w:r>
+        <w:t>, however this would be bad design practice as this means that the code is not modularised and therefore more difficult to interpret. In this manner, using a helper method makes the code more readable.</w:t>
+      </w:r>
+    </w:p>
+    <w:p>
       <w:bookmarkStart w:id="0" w:name="_GoBack"/>
       <w:bookmarkEnd w:id="0"/>
     </w:p>
-    <w:p/>
     <w:p/>
     <w:p>
       <w:pPr>

</xml_diff>